<commit_message>
18/11 - atualização de RN, RF e RNF e Matriz de Rastreabilidade
</commit_message>
<xml_diff>
--- a/Documentação/RN_Ana_Clara_Atendimento_Psi.docx
+++ b/Documentação/RN_Ana_Clara_Atendimento_Psi.docx
@@ -170,7 +170,43 @@
                 <w:bCs/>
                 <w:sz w:val="24"/>
               </w:rPr>
-              <w:t xml:space="preserve"> Website institucional da Psicóloga Ana Clara Rezende Gomes</w:t>
+              <w:t xml:space="preserve"> </w:t>
+            </w:r>
+            <w:r>
+              <w:rPr>
+                <w:rFonts w:ascii="Arial" w:eastAsia="Arial" w:hAnsi="Arial" w:cs="Arial"/>
+                <w:b/>
+                <w:bCs/>
+                <w:sz w:val="24"/>
+              </w:rPr>
+              <w:t xml:space="preserve">Atendimento Psicoterapêutico </w:t>
+            </w:r>
+            <w:r>
+              <w:rPr>
+                <w:rFonts w:ascii="Arial" w:eastAsia="Arial" w:hAnsi="Arial" w:cs="Arial"/>
+                <w:b/>
+                <w:bCs/>
+                <w:sz w:val="24"/>
+              </w:rPr>
+              <w:t xml:space="preserve">realizado por Psicóloga </w:t>
+            </w:r>
+            <w:r>
+              <w:rPr>
+                <w:rFonts w:ascii="Arial" w:eastAsia="Arial" w:hAnsi="Arial" w:cs="Arial"/>
+                <w:b/>
+                <w:bCs/>
+                <w:sz w:val="24"/>
+              </w:rPr>
+              <w:t xml:space="preserve">– Software para gerenciar agenda, </w:t>
+            </w:r>
+            <w:r>
+              <w:rPr>
+                <w:rFonts w:ascii="Arial" w:eastAsia="Arial" w:hAnsi="Arial" w:cs="Arial"/>
+                <w:b/>
+                <w:bCs/>
+                <w:sz w:val="24"/>
+              </w:rPr>
+              <w:t>relato de atendimentos e recebimento de valores.</w:t>
             </w:r>
           </w:p>
         </w:tc>
@@ -225,7 +261,7 @@
                 <w:rFonts w:ascii="Arial" w:eastAsia="Arial" w:hAnsi="Arial" w:cs="Arial"/>
                 <w:sz w:val="24"/>
               </w:rPr>
-              <w:t>A cliente é profissional liberal do ramo da psicologia e adota a abordagem da Terapia Focada na Compaixão e o site deve expressar tais informações</w:t>
+              <w:t>A profissional deve manter o registro no Conselho Regional da Psicologia em dia para poder ofertar atendimento psicológico.</w:t>
             </w:r>
           </w:p>
         </w:tc>
@@ -280,17 +316,18 @@
                 <w:rFonts w:ascii="Arial" w:eastAsia="Arial" w:hAnsi="Arial" w:cs="Arial"/>
                 <w:sz w:val="24"/>
               </w:rPr>
-              <w:t xml:space="preserve">O site deve informar que o atendimento da cliente pode ser agendado por meio de comunicação prévia por WhatsApp, e-mail ou ligação telefônica e pode ocorrer de forma on-line, através de videochamada ou presencialmente, exclusivamente para os residentes em </w:t>
-            </w:r>
-            <w:proofErr w:type="spellStart"/>
-            <w:r>
-              <w:rPr>
-                <w:rFonts w:ascii="Arial" w:eastAsia="Arial" w:hAnsi="Arial" w:cs="Arial"/>
-                <w:sz w:val="24"/>
-              </w:rPr>
-              <w:t>Franca-SP</w:t>
-            </w:r>
-            <w:proofErr w:type="spellEnd"/>
+              <w:t xml:space="preserve">A profissional atende na abordagem de </w:t>
+            </w:r>
+            <w:hyperlink r:id="rId7" w:history="1">
+              <w:r>
+                <w:rPr>
+                  <w:rStyle w:val="Hyperlink"/>
+                  <w:rFonts w:ascii="Arial" w:eastAsia="Arial" w:hAnsi="Arial" w:cs="Arial"/>
+                  <w:sz w:val="24"/>
+                </w:rPr>
+                <w:t>Terapia Focada na Compaixão</w:t>
+              </w:r>
+            </w:hyperlink>
             <w:r>
               <w:rPr>
                 <w:rFonts w:ascii="Arial" w:eastAsia="Arial" w:hAnsi="Arial" w:cs="Arial"/>
@@ -351,7 +388,28 @@
                 <w:rFonts w:ascii="Arial" w:eastAsia="Arial" w:hAnsi="Arial" w:cs="Arial"/>
                 <w:sz w:val="24"/>
               </w:rPr>
-              <w:t>O site deve apresentar identidade visual mais suave, em tons pasteis, para refletir a personalidade da cliente.</w:t>
+              <w:t>Os atendimento</w:t>
+            </w:r>
+            <w:r>
+              <w:rPr>
+                <w:rFonts w:ascii="Arial" w:eastAsia="Arial" w:hAnsi="Arial" w:cs="Arial"/>
+                <w:sz w:val="24"/>
+              </w:rPr>
+              <w:t>s</w:t>
+            </w:r>
+            <w:r>
+              <w:rPr>
+                <w:rFonts w:ascii="Arial" w:eastAsia="Arial" w:hAnsi="Arial" w:cs="Arial"/>
+                <w:sz w:val="24"/>
+              </w:rPr>
+              <w:t xml:space="preserve"> são previamente agendados e acontecem semanalmente, sempre no mesmo dia e </w:t>
+            </w:r>
+            <w:r>
+              <w:rPr>
+                <w:rFonts w:ascii="Arial" w:eastAsia="Arial" w:hAnsi="Arial" w:cs="Arial"/>
+                <w:sz w:val="24"/>
+              </w:rPr>
+              <w:t>horário, podendo ser alterados, por meio de contato prévio de ambos (psicólogo e cliente).</w:t>
             </w:r>
           </w:p>
         </w:tc>
@@ -406,83 +464,425 @@
                 <w:rFonts w:ascii="Arial" w:eastAsia="Arial" w:hAnsi="Arial" w:cs="Arial"/>
                 <w:sz w:val="24"/>
               </w:rPr>
-              <w:t>O site deverá contar com cinco páginas:</w:t>
-            </w:r>
-          </w:p>
-          <w:p>
-            <w:pPr>
-              <w:spacing w:after="0" w:line="240" w:lineRule="auto"/>
-              <w:jc w:val="both"/>
-              <w:rPr>
-                <w:rFonts w:ascii="Arial" w:eastAsia="Arial" w:hAnsi="Arial" w:cs="Arial"/>
-                <w:sz w:val="24"/>
-              </w:rPr>
-            </w:pPr>
-            <w:r>
-              <w:rPr>
-                <w:rFonts w:ascii="Arial" w:eastAsia="Arial" w:hAnsi="Arial" w:cs="Arial"/>
-                <w:sz w:val="24"/>
-              </w:rPr>
-              <w:t xml:space="preserve">- Home: com uma apresentação </w:t>
-            </w:r>
-            <w:r>
-              <w:rPr>
-                <w:rFonts w:ascii="Arial" w:eastAsia="Arial" w:hAnsi="Arial" w:cs="Arial"/>
-                <w:sz w:val="24"/>
-              </w:rPr>
-              <w:t>inicial da profissional;</w:t>
-            </w:r>
-          </w:p>
-          <w:p>
-            <w:pPr>
-              <w:spacing w:after="0" w:line="240" w:lineRule="auto"/>
-              <w:jc w:val="both"/>
-              <w:rPr>
-                <w:rFonts w:ascii="Arial" w:eastAsia="Arial" w:hAnsi="Arial" w:cs="Arial"/>
-                <w:sz w:val="24"/>
-              </w:rPr>
-            </w:pPr>
-            <w:r>
-              <w:rPr>
-                <w:rFonts w:ascii="Arial" w:eastAsia="Arial" w:hAnsi="Arial" w:cs="Arial"/>
-                <w:sz w:val="24"/>
-              </w:rPr>
-              <w:t>- Abordagem: um breve resumo da abordagem adotada pela cliente;</w:t>
-            </w:r>
-          </w:p>
-          <w:p>
-            <w:pPr>
-              <w:spacing w:after="0" w:line="240" w:lineRule="auto"/>
-              <w:jc w:val="both"/>
-              <w:rPr>
-                <w:rFonts w:ascii="Arial" w:eastAsia="Arial" w:hAnsi="Arial" w:cs="Arial"/>
-                <w:sz w:val="24"/>
-              </w:rPr>
-            </w:pPr>
-            <w:r>
-              <w:rPr>
-                <w:rFonts w:ascii="Arial" w:eastAsia="Arial" w:hAnsi="Arial" w:cs="Arial"/>
-                <w:sz w:val="24"/>
-              </w:rPr>
-              <w:t>- Atendimentos: uma explicação de como funcionam os atendimentos (vide RN002);</w:t>
-            </w:r>
-          </w:p>
-          <w:p>
-            <w:pPr>
-              <w:spacing w:after="0" w:line="240" w:lineRule="auto"/>
-              <w:jc w:val="both"/>
-              <w:rPr>
-                <w:rFonts w:ascii="Arial" w:eastAsia="Arial" w:hAnsi="Arial" w:cs="Arial"/>
-                <w:sz w:val="24"/>
-              </w:rPr>
-            </w:pPr>
-            <w:r>
-              <w:rPr>
-                <w:rFonts w:ascii="Arial" w:eastAsia="Arial" w:hAnsi="Arial" w:cs="Arial"/>
-                <w:sz w:val="24"/>
-              </w:rPr>
-              <w:t xml:space="preserve">- Contato: exposição de todos os meios de contato com a cliente, telefone, WhatsApp, e-mail e redes sociais. </w:t>
-            </w:r>
+              <w:t xml:space="preserve">O pagamento pode ser feito de duas formas, por seções avulsas ou por pacote de quatro sessões e, nesse último caso o valor sofre um decréscimo de </w:t>
+            </w:r>
+            <w:r>
+              <w:rPr>
+                <w:rFonts w:ascii="Arial" w:eastAsia="Arial" w:hAnsi="Arial" w:cs="Arial"/>
+                <w:sz w:val="24"/>
+              </w:rPr>
+              <w:t>20%.</w:t>
+            </w:r>
+            <w:r>
+              <w:rPr>
+                <w:rFonts w:ascii="Arial" w:eastAsia="Arial" w:hAnsi="Arial" w:cs="Arial"/>
+                <w:sz w:val="24"/>
+              </w:rPr>
+              <w:t xml:space="preserve"> </w:t>
+            </w:r>
+          </w:p>
+        </w:tc>
+      </w:tr>
+      <w:tr>
+        <w:trPr>
+          <w:trHeight w:val="1"/>
+        </w:trPr>
+        <w:tc>
+          <w:tcPr>
+            <w:tcW w:w="8622" w:type="dxa"/>
+            <w:tcBorders>
+              <w:top w:val="single" w:sz="4" w:space="0" w:color="000000"/>
+              <w:left w:val="single" w:sz="4" w:space="0" w:color="000000"/>
+              <w:bottom w:val="single" w:sz="4" w:space="0" w:color="000000"/>
+              <w:right w:val="single" w:sz="4" w:space="0" w:color="000000"/>
+            </w:tcBorders>
+            <w:shd w:val="clear" w:color="000000" w:fill="FFFFFF"/>
+            <w:tcMar>
+              <w:left w:w="108" w:type="dxa"/>
+              <w:right w:w="108" w:type="dxa"/>
+            </w:tcMar>
+          </w:tcPr>
+          <w:p>
+            <w:pPr>
+              <w:spacing w:after="0" w:line="240" w:lineRule="auto"/>
+              <w:jc w:val="both"/>
+              <w:rPr>
+                <w:rFonts w:ascii="Arial" w:eastAsia="Arial" w:hAnsi="Arial" w:cs="Arial"/>
+                <w:sz w:val="24"/>
+              </w:rPr>
+            </w:pPr>
+            <w:r>
+              <w:rPr>
+                <w:rFonts w:ascii="Arial" w:eastAsia="Arial" w:hAnsi="Arial" w:cs="Arial"/>
+                <w:sz w:val="24"/>
+              </w:rPr>
+              <w:t>RN005</w:t>
+            </w:r>
+          </w:p>
+          <w:p>
+            <w:pPr>
+              <w:spacing w:after="0" w:line="240" w:lineRule="auto"/>
+              <w:jc w:val="both"/>
+              <w:rPr>
+                <w:rFonts w:ascii="Arial" w:eastAsia="Arial" w:hAnsi="Arial" w:cs="Arial"/>
+                <w:sz w:val="24"/>
+              </w:rPr>
+            </w:pPr>
+            <w:r>
+              <w:rPr>
+                <w:rFonts w:ascii="Arial" w:eastAsia="Arial" w:hAnsi="Arial" w:cs="Arial"/>
+                <w:sz w:val="24"/>
+              </w:rPr>
+              <w:t xml:space="preserve">As seções psicoterapêuticas podem ocorrer de forma presencial ou por videoconferência, sendo que no primeiro caso o valor sofre um acréscimo de </w:t>
+            </w:r>
+            <w:r>
+              <w:rPr>
+                <w:rFonts w:ascii="Arial" w:eastAsia="Arial" w:hAnsi="Arial" w:cs="Arial"/>
+                <w:sz w:val="24"/>
+              </w:rPr>
+              <w:t>10%.</w:t>
+            </w:r>
+          </w:p>
+        </w:tc>
+      </w:tr>
+      <w:tr>
+        <w:trPr>
+          <w:trHeight w:val="1"/>
+        </w:trPr>
+        <w:tc>
+          <w:tcPr>
+            <w:tcW w:w="8622" w:type="dxa"/>
+            <w:tcBorders>
+              <w:top w:val="single" w:sz="4" w:space="0" w:color="000000"/>
+              <w:left w:val="single" w:sz="4" w:space="0" w:color="000000"/>
+              <w:bottom w:val="single" w:sz="4" w:space="0" w:color="000000"/>
+              <w:right w:val="single" w:sz="4" w:space="0" w:color="000000"/>
+            </w:tcBorders>
+            <w:shd w:val="clear" w:color="000000" w:fill="FFFFFF"/>
+            <w:tcMar>
+              <w:left w:w="108" w:type="dxa"/>
+              <w:right w:w="108" w:type="dxa"/>
+            </w:tcMar>
+          </w:tcPr>
+          <w:p>
+            <w:pPr>
+              <w:spacing w:after="0" w:line="240" w:lineRule="auto"/>
+              <w:jc w:val="both"/>
+              <w:rPr>
+                <w:rFonts w:ascii="Arial" w:eastAsia="Arial" w:hAnsi="Arial" w:cs="Arial"/>
+                <w:sz w:val="24"/>
+              </w:rPr>
+            </w:pPr>
+            <w:r>
+              <w:rPr>
+                <w:rFonts w:ascii="Arial" w:eastAsia="Arial" w:hAnsi="Arial" w:cs="Arial"/>
+                <w:sz w:val="24"/>
+              </w:rPr>
+              <w:t>RN006</w:t>
+            </w:r>
+          </w:p>
+          <w:p>
+            <w:pPr>
+              <w:spacing w:after="0" w:line="240" w:lineRule="auto"/>
+              <w:jc w:val="both"/>
+              <w:rPr>
+                <w:rFonts w:ascii="Arial" w:eastAsia="Arial" w:hAnsi="Arial" w:cs="Arial"/>
+                <w:sz w:val="24"/>
+              </w:rPr>
+            </w:pPr>
+            <w:r>
+              <w:rPr>
+                <w:rFonts w:ascii="Arial" w:eastAsia="Arial" w:hAnsi="Arial" w:cs="Arial"/>
+                <w:sz w:val="24"/>
+              </w:rPr>
+              <w:t>Os pagamentos podem ser feitos por PIX ou transferência bancária ou, em dinheiro</w:t>
+            </w:r>
+            <w:r>
+              <w:rPr>
+                <w:rFonts w:ascii="Arial" w:eastAsia="Arial" w:hAnsi="Arial" w:cs="Arial"/>
+                <w:sz w:val="24"/>
+              </w:rPr>
+              <w:t>, PIX ou transferência bancária</w:t>
+            </w:r>
+            <w:r>
+              <w:rPr>
+                <w:rFonts w:ascii="Arial" w:eastAsia="Arial" w:hAnsi="Arial" w:cs="Arial"/>
+                <w:sz w:val="24"/>
+              </w:rPr>
+              <w:t>, nos casos dos clientes que são</w:t>
+            </w:r>
+            <w:r>
+              <w:rPr>
+                <w:rFonts w:ascii="Arial" w:eastAsia="Arial" w:hAnsi="Arial" w:cs="Arial"/>
+                <w:sz w:val="24"/>
+              </w:rPr>
+              <w:t xml:space="preserve"> atendidos presencialmente.</w:t>
+            </w:r>
+          </w:p>
+        </w:tc>
+      </w:tr>
+      <w:tr>
+        <w:trPr>
+          <w:trHeight w:val="1"/>
+        </w:trPr>
+        <w:tc>
+          <w:tcPr>
+            <w:tcW w:w="8622" w:type="dxa"/>
+            <w:tcBorders>
+              <w:top w:val="single" w:sz="4" w:space="0" w:color="000000"/>
+              <w:left w:val="single" w:sz="4" w:space="0" w:color="000000"/>
+              <w:bottom w:val="single" w:sz="4" w:space="0" w:color="000000"/>
+              <w:right w:val="single" w:sz="4" w:space="0" w:color="000000"/>
+            </w:tcBorders>
+            <w:shd w:val="clear" w:color="000000" w:fill="FFFFFF"/>
+            <w:tcMar>
+              <w:left w:w="108" w:type="dxa"/>
+              <w:right w:w="108" w:type="dxa"/>
+            </w:tcMar>
+          </w:tcPr>
+          <w:p>
+            <w:pPr>
+              <w:spacing w:after="0" w:line="240" w:lineRule="auto"/>
+              <w:jc w:val="both"/>
+              <w:rPr>
+                <w:rFonts w:ascii="Arial" w:eastAsia="Arial" w:hAnsi="Arial" w:cs="Arial"/>
+                <w:sz w:val="24"/>
+              </w:rPr>
+            </w:pPr>
+            <w:r>
+              <w:rPr>
+                <w:rFonts w:ascii="Arial" w:eastAsia="Arial" w:hAnsi="Arial" w:cs="Arial"/>
+                <w:sz w:val="24"/>
+              </w:rPr>
+              <w:t>RN007</w:t>
+            </w:r>
+          </w:p>
+          <w:p>
+            <w:pPr>
+              <w:spacing w:after="0" w:line="240" w:lineRule="auto"/>
+              <w:jc w:val="both"/>
+              <w:rPr>
+                <w:rFonts w:ascii="Arial" w:eastAsia="Arial" w:hAnsi="Arial" w:cs="Arial"/>
+                <w:sz w:val="24"/>
+              </w:rPr>
+            </w:pPr>
+            <w:r>
+              <w:rPr>
+                <w:rFonts w:ascii="Arial" w:eastAsia="Arial" w:hAnsi="Arial" w:cs="Arial"/>
+                <w:sz w:val="24"/>
+              </w:rPr>
+              <w:t>A psicóloga faz registro de todas as seções por escrito</w:t>
+            </w:r>
+            <w:r>
+              <w:rPr>
+                <w:rFonts w:ascii="Arial" w:eastAsia="Arial" w:hAnsi="Arial" w:cs="Arial"/>
+                <w:sz w:val="24"/>
+              </w:rPr>
+              <w:t xml:space="preserve"> em documento que deve ser tratado com sigilo.</w:t>
+            </w:r>
+          </w:p>
+        </w:tc>
+      </w:tr>
+      <w:tr>
+        <w:trPr>
+          <w:trHeight w:val="1"/>
+        </w:trPr>
+        <w:tc>
+          <w:tcPr>
+            <w:tcW w:w="8622" w:type="dxa"/>
+            <w:tcBorders>
+              <w:top w:val="single" w:sz="4" w:space="0" w:color="000000"/>
+              <w:left w:val="single" w:sz="4" w:space="0" w:color="000000"/>
+              <w:bottom w:val="single" w:sz="4" w:space="0" w:color="000000"/>
+              <w:right w:val="single" w:sz="4" w:space="0" w:color="000000"/>
+            </w:tcBorders>
+            <w:shd w:val="clear" w:color="000000" w:fill="FFFFFF"/>
+            <w:tcMar>
+              <w:left w:w="108" w:type="dxa"/>
+              <w:right w:w="108" w:type="dxa"/>
+            </w:tcMar>
+          </w:tcPr>
+          <w:p>
+            <w:pPr>
+              <w:spacing w:after="0" w:line="240" w:lineRule="auto"/>
+              <w:jc w:val="both"/>
+              <w:rPr>
+                <w:rFonts w:ascii="Arial" w:eastAsia="Arial" w:hAnsi="Arial" w:cs="Arial"/>
+                <w:sz w:val="24"/>
+              </w:rPr>
+            </w:pPr>
+            <w:r>
+              <w:rPr>
+                <w:rFonts w:ascii="Arial" w:eastAsia="Arial" w:hAnsi="Arial" w:cs="Arial"/>
+                <w:sz w:val="24"/>
+              </w:rPr>
+              <w:t>RN008</w:t>
+            </w:r>
+          </w:p>
+          <w:p>
+            <w:pPr>
+              <w:spacing w:after="0" w:line="240" w:lineRule="auto"/>
+              <w:jc w:val="both"/>
+              <w:rPr>
+                <w:rFonts w:ascii="Arial" w:eastAsia="Arial" w:hAnsi="Arial" w:cs="Arial"/>
+                <w:sz w:val="24"/>
+              </w:rPr>
+            </w:pPr>
+            <w:r>
+              <w:rPr>
+                <w:rFonts w:ascii="Arial" w:eastAsia="Arial" w:hAnsi="Arial" w:cs="Arial"/>
+                <w:sz w:val="24"/>
+              </w:rPr>
+              <w:t>Os recebimentos não são feitos no mesmo dia</w:t>
+            </w:r>
+            <w:r>
+              <w:rPr>
+                <w:rFonts w:ascii="Arial" w:eastAsia="Arial" w:hAnsi="Arial" w:cs="Arial"/>
+                <w:sz w:val="24"/>
+              </w:rPr>
+              <w:t>, podendo variar de acordo com o combinado com o cliente.</w:t>
+            </w:r>
+          </w:p>
+        </w:tc>
+      </w:tr>
+      <w:tr>
+        <w:trPr>
+          <w:trHeight w:val="1"/>
+        </w:trPr>
+        <w:tc>
+          <w:tcPr>
+            <w:tcW w:w="8622" w:type="dxa"/>
+            <w:tcBorders>
+              <w:top w:val="single" w:sz="4" w:space="0" w:color="000000"/>
+              <w:left w:val="single" w:sz="4" w:space="0" w:color="000000"/>
+              <w:bottom w:val="single" w:sz="4" w:space="0" w:color="000000"/>
+              <w:right w:val="single" w:sz="4" w:space="0" w:color="000000"/>
+            </w:tcBorders>
+            <w:shd w:val="clear" w:color="000000" w:fill="FFFFFF"/>
+            <w:tcMar>
+              <w:left w:w="108" w:type="dxa"/>
+              <w:right w:w="108" w:type="dxa"/>
+            </w:tcMar>
+          </w:tcPr>
+          <w:p>
+            <w:pPr>
+              <w:spacing w:after="0" w:line="240" w:lineRule="auto"/>
+              <w:jc w:val="both"/>
+              <w:rPr>
+                <w:rFonts w:ascii="Arial" w:eastAsia="Arial" w:hAnsi="Arial" w:cs="Arial"/>
+                <w:sz w:val="24"/>
+              </w:rPr>
+            </w:pPr>
+            <w:r>
+              <w:rPr>
+                <w:rFonts w:ascii="Arial" w:eastAsia="Arial" w:hAnsi="Arial" w:cs="Arial"/>
+                <w:sz w:val="24"/>
+              </w:rPr>
+              <w:t>RN00</w:t>
+            </w:r>
+            <w:r>
+              <w:rPr>
+                <w:rFonts w:ascii="Arial" w:eastAsia="Arial" w:hAnsi="Arial" w:cs="Arial"/>
+                <w:sz w:val="24"/>
+              </w:rPr>
+              <w:t>9</w:t>
+            </w:r>
+          </w:p>
+          <w:p>
+            <w:pPr>
+              <w:spacing w:after="0" w:line="240" w:lineRule="auto"/>
+              <w:jc w:val="both"/>
+              <w:rPr>
+                <w:rFonts w:ascii="Arial" w:eastAsia="Arial" w:hAnsi="Arial" w:cs="Arial"/>
+                <w:sz w:val="24"/>
+              </w:rPr>
+            </w:pPr>
+            <w:r>
+              <w:rPr>
+                <w:rFonts w:ascii="Arial" w:eastAsia="Arial" w:hAnsi="Arial" w:cs="Arial"/>
+                <w:sz w:val="24"/>
+              </w:rPr>
+              <w:t xml:space="preserve">Os horários agendados não devem coincidir e, se possível, devem </w:t>
+            </w:r>
+            <w:r>
+              <w:rPr>
+                <w:rFonts w:ascii="Arial" w:eastAsia="Arial" w:hAnsi="Arial" w:cs="Arial"/>
+                <w:sz w:val="24"/>
+              </w:rPr>
+              <w:t>permitir um intervalo de 15 minutos entre um atendimento e outro.</w:t>
+            </w:r>
+          </w:p>
+        </w:tc>
+      </w:tr>
+      <w:tr>
+        <w:trPr>
+          <w:trHeight w:val="1"/>
+        </w:trPr>
+        <w:tc>
+          <w:tcPr>
+            <w:tcW w:w="8622" w:type="dxa"/>
+            <w:tcBorders>
+              <w:top w:val="single" w:sz="4" w:space="0" w:color="000000"/>
+              <w:left w:val="single" w:sz="4" w:space="0" w:color="000000"/>
+              <w:bottom w:val="single" w:sz="4" w:space="0" w:color="000000"/>
+              <w:right w:val="single" w:sz="4" w:space="0" w:color="000000"/>
+            </w:tcBorders>
+            <w:shd w:val="clear" w:color="000000" w:fill="FFFFFF"/>
+            <w:tcMar>
+              <w:left w:w="108" w:type="dxa"/>
+              <w:right w:w="108" w:type="dxa"/>
+            </w:tcMar>
+          </w:tcPr>
+          <w:p>
+            <w:pPr>
+              <w:spacing w:after="0" w:line="240" w:lineRule="auto"/>
+              <w:jc w:val="both"/>
+              <w:rPr>
+                <w:rFonts w:ascii="Arial" w:eastAsia="Arial" w:hAnsi="Arial" w:cs="Arial"/>
+                <w:sz w:val="24"/>
+              </w:rPr>
+            </w:pPr>
+            <w:r>
+              <w:rPr>
+                <w:rFonts w:ascii="Arial" w:eastAsia="Arial" w:hAnsi="Arial" w:cs="Arial"/>
+                <w:sz w:val="24"/>
+              </w:rPr>
+              <w:t>RN0</w:t>
+            </w:r>
+            <w:r>
+              <w:rPr>
+                <w:rFonts w:ascii="Arial" w:eastAsia="Arial" w:hAnsi="Arial" w:cs="Arial"/>
+                <w:sz w:val="24"/>
+              </w:rPr>
+              <w:t>10</w:t>
+            </w:r>
+          </w:p>
+          <w:p>
+            <w:pPr>
+              <w:spacing w:after="0" w:line="240" w:lineRule="auto"/>
+              <w:jc w:val="both"/>
+              <w:rPr>
+                <w:rFonts w:ascii="Arial" w:eastAsia="Arial" w:hAnsi="Arial" w:cs="Arial"/>
+                <w:sz w:val="24"/>
+              </w:rPr>
+            </w:pPr>
+            <w:r>
+              <w:rPr>
+                <w:rFonts w:ascii="Arial" w:eastAsia="Arial" w:hAnsi="Arial" w:cs="Arial"/>
+                <w:sz w:val="24"/>
+              </w:rPr>
+              <w:t>Os atendimentos devem ter duração de 50 minutos com tolerância de 10 minutos para mais.</w:t>
+            </w:r>
+          </w:p>
+          <w:p>
+            <w:pPr>
+              <w:spacing w:after="0" w:line="240" w:lineRule="auto"/>
+              <w:jc w:val="both"/>
+              <w:rPr>
+                <w:rFonts w:ascii="Arial" w:eastAsia="Arial" w:hAnsi="Arial" w:cs="Arial"/>
+                <w:sz w:val="24"/>
+              </w:rPr>
+            </w:pPr>
           </w:p>
         </w:tc>
       </w:tr>
@@ -1251,4 +1651,260 @@
     </a:ext>
   </a:extLst>
 </a:theme>
+</file>
+
+<file path=customXml/item1.xml><?xml version="1.0" encoding="utf-8"?>
+<ct:contentTypeSchema xmlns:ct="http://schemas.microsoft.com/office/2006/metadata/contentType" xmlns:ma="http://schemas.microsoft.com/office/2006/metadata/properties/metaAttributes" ct:_="" ma:_="" ma:contentTypeName="Document" ma:contentTypeID="0x01010094A3501E80192F42A61E7C6EE66EDFF8" ma:contentTypeVersion="9" ma:contentTypeDescription="Create a new document." ma:contentTypeScope="" ma:versionID="3571b1d25657b4ce077ff7008b8f127e">
+  <xsd:schema xmlns:xsd="http://www.w3.org/2001/XMLSchema" xmlns:xs="http://www.w3.org/2001/XMLSchema" xmlns:p="http://schemas.microsoft.com/office/2006/metadata/properties" xmlns:ns3="1b716491-80a5-4049-94d3-2a6e51d4af36" xmlns:ns4="701ba1cc-524d-409e-8423-7aff97d8ef75" targetNamespace="http://schemas.microsoft.com/office/2006/metadata/properties" ma:root="true" ma:fieldsID="030ea03e7e9902857e657e98a2f1fa9c" ns3:_="" ns4:_="">
+    <xsd:import namespace="1b716491-80a5-4049-94d3-2a6e51d4af36"/>
+    <xsd:import namespace="701ba1cc-524d-409e-8423-7aff97d8ef75"/>
+    <xsd:element name="properties">
+      <xsd:complexType>
+        <xsd:sequence>
+          <xsd:element name="documentManagement">
+            <xsd:complexType>
+              <xsd:all>
+                <xsd:element ref="ns3:MediaServiceMetadata" minOccurs="0"/>
+                <xsd:element ref="ns3:MediaServiceFastMetadata" minOccurs="0"/>
+                <xsd:element ref="ns3:MediaServiceAutoTags" minOccurs="0"/>
+                <xsd:element ref="ns3:MediaServiceOCR" minOccurs="0"/>
+                <xsd:element ref="ns3:MediaServiceGenerationTime" minOccurs="0"/>
+                <xsd:element ref="ns3:MediaServiceEventHashCode" minOccurs="0"/>
+                <xsd:element ref="ns4:SharedWithUsers" minOccurs="0"/>
+                <xsd:element ref="ns4:SharedWithDetails" minOccurs="0"/>
+                <xsd:element ref="ns4:SharingHintHash" minOccurs="0"/>
+              </xsd:all>
+            </xsd:complexType>
+          </xsd:element>
+        </xsd:sequence>
+      </xsd:complexType>
+    </xsd:element>
+  </xsd:schema>
+  <xsd:schema xmlns:xsd="http://www.w3.org/2001/XMLSchema" xmlns:xs="http://www.w3.org/2001/XMLSchema" xmlns:dms="http://schemas.microsoft.com/office/2006/documentManagement/types" xmlns:pc="http://schemas.microsoft.com/office/infopath/2007/PartnerControls" targetNamespace="1b716491-80a5-4049-94d3-2a6e51d4af36" elementFormDefault="qualified">
+    <xsd:import namespace="http://schemas.microsoft.com/office/2006/documentManagement/types"/>
+    <xsd:import namespace="http://schemas.microsoft.com/office/infopath/2007/PartnerControls"/>
+    <xsd:element name="MediaServiceMetadata" ma:index="8" nillable="true" ma:displayName="MediaServiceMetadata" ma:hidden="true" ma:internalName="MediaServiceMetadata" ma:readOnly="true">
+      <xsd:simpleType>
+        <xsd:restriction base="dms:Note"/>
+      </xsd:simpleType>
+    </xsd:element>
+    <xsd:element name="MediaServiceFastMetadata" ma:index="9" nillable="true" ma:displayName="MediaServiceFastMetadata" ma:hidden="true" ma:internalName="MediaServiceFastMetadata" ma:readOnly="true">
+      <xsd:simpleType>
+        <xsd:restriction base="dms:Note"/>
+      </xsd:simpleType>
+    </xsd:element>
+    <xsd:element name="MediaServiceAutoTags" ma:index="10" nillable="true" ma:displayName="Tags" ma:internalName="MediaServiceAutoTags" ma:readOnly="true">
+      <xsd:simpleType>
+        <xsd:restriction base="dms:Text"/>
+      </xsd:simpleType>
+    </xsd:element>
+    <xsd:element name="MediaServiceOCR" ma:index="11" nillable="true" ma:displayName="Extracted Text" ma:internalName="MediaServiceOCR" ma:readOnly="true">
+      <xsd:simpleType>
+        <xsd:restriction base="dms:Note">
+          <xsd:maxLength value="255"/>
+        </xsd:restriction>
+      </xsd:simpleType>
+    </xsd:element>
+    <xsd:element name="MediaServiceGenerationTime" ma:index="12" nillable="true" ma:displayName="MediaServiceGenerationTime" ma:hidden="true" ma:internalName="MediaServiceGenerationTime" ma:readOnly="true">
+      <xsd:simpleType>
+        <xsd:restriction base="dms:Text"/>
+      </xsd:simpleType>
+    </xsd:element>
+    <xsd:element name="MediaServiceEventHashCode" ma:index="13" nillable="true" ma:displayName="MediaServiceEventHashCode" ma:hidden="true" ma:internalName="MediaServiceEventHashCode" ma:readOnly="true">
+      <xsd:simpleType>
+        <xsd:restriction base="dms:Text"/>
+      </xsd:simpleType>
+    </xsd:element>
+  </xsd:schema>
+  <xsd:schema xmlns:xsd="http://www.w3.org/2001/XMLSchema" xmlns:xs="http://www.w3.org/2001/XMLSchema" xmlns:dms="http://schemas.microsoft.com/office/2006/documentManagement/types" xmlns:pc="http://schemas.microsoft.com/office/infopath/2007/PartnerControls" targetNamespace="701ba1cc-524d-409e-8423-7aff97d8ef75" elementFormDefault="qualified">
+    <xsd:import namespace="http://schemas.microsoft.com/office/2006/documentManagement/types"/>
+    <xsd:import namespace="http://schemas.microsoft.com/office/infopath/2007/PartnerControls"/>
+    <xsd:element name="SharedWithUsers" ma:index="14" nillable="true" ma:displayName="Shared With" ma:internalName="SharedWithUsers" ma:readOnly="true">
+      <xsd:complexType>
+        <xsd:complexContent>
+          <xsd:extension base="dms:UserMulti">
+            <xsd:sequence>
+              <xsd:element name="UserInfo" minOccurs="0" maxOccurs="unbounded">
+                <xsd:complexType>
+                  <xsd:sequence>
+                    <xsd:element name="DisplayName" type="xsd:string" minOccurs="0"/>
+                    <xsd:element name="AccountId" type="dms:UserId" minOccurs="0" nillable="true"/>
+                    <xsd:element name="AccountType" type="xsd:string" minOccurs="0"/>
+                  </xsd:sequence>
+                </xsd:complexType>
+              </xsd:element>
+            </xsd:sequence>
+          </xsd:extension>
+        </xsd:complexContent>
+      </xsd:complexType>
+    </xsd:element>
+    <xsd:element name="SharedWithDetails" ma:index="15" nillable="true" ma:displayName="Shared With Details" ma:internalName="SharedWithDetails" ma:readOnly="true">
+      <xsd:simpleType>
+        <xsd:restriction base="dms:Note">
+          <xsd:maxLength value="255"/>
+        </xsd:restriction>
+      </xsd:simpleType>
+    </xsd:element>
+    <xsd:element name="SharingHintHash" ma:index="16" nillable="true" ma:displayName="Sharing Hint Hash" ma:hidden="true" ma:internalName="SharingHintHash" ma:readOnly="true">
+      <xsd:simpleType>
+        <xsd:restriction base="dms:Text"/>
+      </xsd:simpleType>
+    </xsd:element>
+  </xsd:schema>
+  <xsd:schema xmlns="http://schemas.openxmlformats.org/package/2006/metadata/core-properties" xmlns:xsd="http://www.w3.org/2001/XMLSchema" xmlns:xsi="http://www.w3.org/2001/XMLSchema-instance" xmlns:dc="http://purl.org/dc/elements/1.1/" xmlns:dcterms="http://purl.org/dc/terms/" xmlns:odoc="http://schemas.microsoft.com/internal/obd" targetNamespace="http://schemas.openxmlformats.org/package/2006/metadata/core-properties" elementFormDefault="qualified" attributeFormDefault="unqualified" blockDefault="#all">
+    <xsd:import namespace="http://purl.org/dc/elements/1.1/" schemaLocation="http://dublincore.org/schemas/xmls/qdc/2003/04/02/dc.xsd"/>
+    <xsd:import namespace="http://purl.org/dc/terms/" schemaLocation="http://dublincore.org/schemas/xmls/qdc/2003/04/02/dcterms.xsd"/>
+    <xsd:element name="coreProperties" type="CT_coreProperties"/>
+    <xsd:complexType name="CT_coreProperties">
+      <xsd:all>
+        <xsd:element ref="dc:creator" minOccurs="0" maxOccurs="1"/>
+        <xsd:element ref="dcterms:created" minOccurs="0" maxOccurs="1"/>
+        <xsd:element ref="dc:identifier" minOccurs="0" maxOccurs="1"/>
+        <xsd:element name="contentType" minOccurs="0" maxOccurs="1" type="xsd:string" ma:index="0" ma:displayName="Content Type"/>
+        <xsd:element ref="dc:title" minOccurs="0" maxOccurs="1" ma:index="4" ma:displayName="Title"/>
+        <xsd:element ref="dc:subject" minOccurs="0" maxOccurs="1"/>
+        <xsd:element ref="dc:description" minOccurs="0" maxOccurs="1"/>
+        <xsd:element name="keywords" minOccurs="0" maxOccurs="1" type="xsd:string"/>
+        <xsd:element ref="dc:language" minOccurs="0" maxOccurs="1"/>
+        <xsd:element name="category" minOccurs="0" maxOccurs="1" type="xsd:string"/>
+        <xsd:element name="version" minOccurs="0" maxOccurs="1" type="xsd:string"/>
+        <xsd:element name="revision" minOccurs="0" maxOccurs="1" type="xsd:string">
+          <xsd:annotation>
+            <xsd:documentation>
+                        This value indicates the number of saves or revisions. The application is responsible for updating this value after each revision.
+                    </xsd:documentation>
+          </xsd:annotation>
+        </xsd:element>
+        <xsd:element name="lastModifiedBy" minOccurs="0" maxOccurs="1" type="xsd:string"/>
+        <xsd:element ref="dcterms:modified" minOccurs="0" maxOccurs="1"/>
+        <xsd:element name="contentStatus" minOccurs="0" maxOccurs="1" type="xsd:string"/>
+      </xsd:all>
+    </xsd:complexType>
+  </xsd:schema>
+  <xs:schema xmlns:pc="http://schemas.microsoft.com/office/infopath/2007/PartnerControls" xmlns:xs="http://www.w3.org/2001/XMLSchema" targetNamespace="http://schemas.microsoft.com/office/infopath/2007/PartnerControls" elementFormDefault="qualified" attributeFormDefault="unqualified">
+    <xs:element name="Person">
+      <xs:complexType>
+        <xs:sequence>
+          <xs:element ref="pc:DisplayName" minOccurs="0"/>
+          <xs:element ref="pc:AccountId" minOccurs="0"/>
+          <xs:element ref="pc:AccountType" minOccurs="0"/>
+        </xs:sequence>
+      </xs:complexType>
+    </xs:element>
+    <xs:element name="DisplayName" type="xs:string"/>
+    <xs:element name="AccountId" type="xs:string"/>
+    <xs:element name="AccountType" type="xs:string"/>
+    <xs:element name="BDCAssociatedEntity">
+      <xs:complexType>
+        <xs:sequence>
+          <xs:element ref="pc:BDCEntity" minOccurs="0" maxOccurs="unbounded"/>
+        </xs:sequence>
+        <xs:attribute ref="pc:EntityNamespace"/>
+        <xs:attribute ref="pc:EntityName"/>
+        <xs:attribute ref="pc:SystemInstanceName"/>
+        <xs:attribute ref="pc:AssociationName"/>
+      </xs:complexType>
+    </xs:element>
+    <xs:attribute name="EntityNamespace" type="xs:string"/>
+    <xs:attribute name="EntityName" type="xs:string"/>
+    <xs:attribute name="SystemInstanceName" type="xs:string"/>
+    <xs:attribute name="AssociationName" type="xs:string"/>
+    <xs:element name="BDCEntity">
+      <xs:complexType>
+        <xs:sequence>
+          <xs:element ref="pc:EntityDisplayName" minOccurs="0"/>
+          <xs:element ref="pc:EntityInstanceReference" minOccurs="0"/>
+          <xs:element ref="pc:EntityId1" minOccurs="0"/>
+          <xs:element ref="pc:EntityId2" minOccurs="0"/>
+          <xs:element ref="pc:EntityId3" minOccurs="0"/>
+          <xs:element ref="pc:EntityId4" minOccurs="0"/>
+          <xs:element ref="pc:EntityId5" minOccurs="0"/>
+        </xs:sequence>
+      </xs:complexType>
+    </xs:element>
+    <xs:element name="EntityDisplayName" type="xs:string"/>
+    <xs:element name="EntityInstanceReference" type="xs:string"/>
+    <xs:element name="EntityId1" type="xs:string"/>
+    <xs:element name="EntityId2" type="xs:string"/>
+    <xs:element name="EntityId3" type="xs:string"/>
+    <xs:element name="EntityId4" type="xs:string"/>
+    <xs:element name="EntityId5" type="xs:string"/>
+    <xs:element name="Terms">
+      <xs:complexType>
+        <xs:sequence>
+          <xs:element ref="pc:TermInfo" minOccurs="0" maxOccurs="unbounded"/>
+        </xs:sequence>
+      </xs:complexType>
+    </xs:element>
+    <xs:element name="TermInfo">
+      <xs:complexType>
+        <xs:sequence>
+          <xs:element ref="pc:TermName" minOccurs="0"/>
+          <xs:element ref="pc:TermId" minOccurs="0"/>
+        </xs:sequence>
+      </xs:complexType>
+    </xs:element>
+    <xs:element name="TermName" type="xs:string"/>
+    <xs:element name="TermId" type="xs:string"/>
+  </xs:schema>
+</ct:contentTypeSchema>
+</file>
+
+<file path=customXml/item2.xml><?xml version="1.0" encoding="utf-8"?>
+<?mso-contentType ?>
+<FormTemplates xmlns="http://schemas.microsoft.com/sharepoint/v3/contenttype/forms">
+  <Display>DocumentLibraryForm</Display>
+  <Edit>DocumentLibraryForm</Edit>
+  <New>DocumentLibraryForm</New>
+</FormTemplates>
+</file>
+
+<file path=customXml/item3.xml><?xml version="1.0" encoding="utf-8"?>
+<p:properties xmlns:p="http://schemas.microsoft.com/office/2006/metadata/properties" xmlns:xsi="http://www.w3.org/2001/XMLSchema-instance" xmlns:pc="http://schemas.microsoft.com/office/infopath/2007/PartnerControls">
+  <documentManagement/>
+</p:properties>
+</file>
+
+<file path=customXml/itemProps1.xml><?xml version="1.0" encoding="utf-8"?>
+<ds:datastoreItem xmlns:ds="http://schemas.openxmlformats.org/officeDocument/2006/customXml" ds:itemID="{0FE38CFF-C2EA-4618-97CB-6C355E86F389}">
+  <ds:schemaRefs>
+    <ds:schemaRef ds:uri="http://schemas.microsoft.com/office/2006/metadata/contentType"/>
+    <ds:schemaRef ds:uri="http://schemas.microsoft.com/office/2006/metadata/properties/metaAttributes"/>
+    <ds:schemaRef ds:uri="http://www.w3.org/2001/XMLSchema"/>
+    <ds:schemaRef ds:uri="http://schemas.microsoft.com/office/2006/metadata/properties"/>
+    <ds:schemaRef ds:uri="1b716491-80a5-4049-94d3-2a6e51d4af36"/>
+    <ds:schemaRef ds:uri="701ba1cc-524d-409e-8423-7aff97d8ef75"/>
+    <ds:schemaRef ds:uri="http://schemas.microsoft.com/office/2006/documentManagement/types"/>
+    <ds:schemaRef ds:uri="http://schemas.microsoft.com/office/infopath/2007/PartnerControls"/>
+    <ds:schemaRef ds:uri="http://schemas.openxmlformats.org/package/2006/metadata/core-properties"/>
+    <ds:schemaRef ds:uri="http://purl.org/dc/elements/1.1/"/>
+    <ds:schemaRef ds:uri="http://purl.org/dc/terms/"/>
+    <ds:schemaRef ds:uri="http://schemas.microsoft.com/internal/obd"/>
+  </ds:schemaRefs>
+</ds:datastoreItem>
+</file>
+
+<file path=customXml/itemProps2.xml><?xml version="1.0" encoding="utf-8"?>
+<ds:datastoreItem xmlns:ds="http://schemas.openxmlformats.org/officeDocument/2006/customXml" ds:itemID="{D34BF719-7CFC-4FFD-8505-3327384EBADB}">
+  <ds:schemaRefs>
+    <ds:schemaRef ds:uri="http://schemas.microsoft.com/sharepoint/v3/contenttype/forms"/>
+  </ds:schemaRefs>
+</ds:datastoreItem>
+</file>
+
+<file path=customXml/itemProps3.xml><?xml version="1.0" encoding="utf-8"?>
+<ds:datastoreItem xmlns:ds="http://schemas.openxmlformats.org/officeDocument/2006/customXml" ds:itemID="{4535E643-76D7-443B-854A-BB75D0300A94}">
+  <ds:schemaRefs>
+    <ds:schemaRef ds:uri="http://schemas.openxmlformats.org/package/2006/metadata/core-properties"/>
+    <ds:schemaRef ds:uri="http://schemas.microsoft.com/office/2006/documentManagement/types"/>
+    <ds:schemaRef ds:uri="701ba1cc-524d-409e-8423-7aff97d8ef75"/>
+    <ds:schemaRef ds:uri="http://schemas.microsoft.com/office/infopath/2007/PartnerControls"/>
+    <ds:schemaRef ds:uri="http://www.w3.org/XML/1998/namespace"/>
+    <ds:schemaRef ds:uri="1b716491-80a5-4049-94d3-2a6e51d4af36"/>
+    <ds:schemaRef ds:uri="http://purl.org/dc/elements/1.1/"/>
+    <ds:schemaRef ds:uri="http://purl.org/dc/dcmitype/"/>
+    <ds:schemaRef ds:uri="http://schemas.microsoft.com/office/2006/metadata/properties"/>
+    <ds:schemaRef ds:uri="http://purl.org/dc/terms/"/>
+  </ds:schemaRefs>
+</ds:datastoreItem>
 </file>
</xml_diff>